<commit_message>
dari pengembangan ke bupati
</commit_message>
<xml_diff>
--- a/PENGEMBANGAN_EMONEV.docx
+++ b/PENGEMBANGAN_EMONEV.docx
@@ -1866,8 +1866,6 @@
           <w:highlight w:val="yellow"/>
         </w:rPr>
       </w:pPr>
-      <w:bookmarkStart w:id="0" w:name="_GoBack"/>
-      <w:bookmarkEnd w:id="0"/>
       <w:r>
         <w:rPr>
           <w:sz w:val="28"/>
@@ -1911,6 +1909,7 @@
           <w:szCs w:val="28"/>
         </w:rPr>
       </w:pPr>
+      <w:bookmarkStart w:id="0" w:name="_Hlk531014789"/>
       <w:r>
         <w:rPr>
           <w:sz w:val="28"/>
@@ -1977,6 +1976,8 @@
           <w:lang w:val="en-GB"/>
         </w:rPr>
       </w:pPr>
+      <w:bookmarkStart w:id="1" w:name="_GoBack"/>
+      <w:bookmarkEnd w:id="1"/>
       <w:r>
         <w:rPr>
           <w:sz w:val="28"/>
@@ -2039,7 +2040,15 @@
           <w:szCs w:val="28"/>
           <w:lang w:val="en-GB"/>
         </w:rPr>
-        <w:t xml:space="preserve"> data</w:t>
+        <w:t xml:space="preserve"> da</w:t>
+      </w:r>
+      <w:r>
+        <w:rPr>
+          <w:sz w:val="28"/>
+          <w:szCs w:val="28"/>
+          <w:lang w:val="en-GB"/>
+        </w:rPr>
+        <w:t>na APBN</w:t>
       </w:r>
     </w:p>
     <w:p>
@@ -2135,8 +2144,36 @@
           <w:szCs w:val="28"/>
           <w:lang w:val="en-GB"/>
         </w:rPr>
-        <w:t>DAK</w:t>
-      </w:r>
+        <w:t xml:space="preserve">Dana </w:t>
+      </w:r>
+      <w:proofErr w:type="spellStart"/>
+      <w:r>
+        <w:rPr>
+          <w:sz w:val="28"/>
+          <w:szCs w:val="28"/>
+          <w:lang w:val="en-GB"/>
+        </w:rPr>
+        <w:t>Alokasi</w:t>
+      </w:r>
+      <w:proofErr w:type="spellEnd"/>
+      <w:r>
+        <w:rPr>
+          <w:sz w:val="28"/>
+          <w:szCs w:val="28"/>
+          <w:lang w:val="en-GB"/>
+        </w:rPr>
+        <w:t xml:space="preserve"> </w:t>
+      </w:r>
+      <w:proofErr w:type="spellStart"/>
+      <w:r>
+        <w:rPr>
+          <w:sz w:val="28"/>
+          <w:szCs w:val="28"/>
+          <w:lang w:val="en-GB"/>
+        </w:rPr>
+        <w:t>Khusus</w:t>
+      </w:r>
+      <w:proofErr w:type="spellEnd"/>
     </w:p>
     <w:p>
       <w:pPr>
@@ -2184,6 +2221,7 @@
         <w:t>No DIPA</w:t>
       </w:r>
     </w:p>
+    <w:bookmarkEnd w:id="0"/>
     <w:p>
       <w:pPr>
         <w:pStyle w:val="ListParagraph"/>
@@ -2457,7 +2495,7 @@
           <v:shape id="_x0000_i1025" type="#_x0000_t75" style="width:65.25pt;height:42.75pt" o:ole="">
             <v:imagedata r:id="rId5" o:title=""/>
           </v:shape>
-          <o:OLEObject Type="Embed" ProgID="Excel.Sheet.8" ShapeID="_x0000_i1025" DrawAspect="Icon" ObjectID="_1603507050" r:id="rId6"/>
+          <o:OLEObject Type="Embed" ProgID="Excel.Sheet.8" ShapeID="_x0000_i1025" DrawAspect="Icon" ObjectID="_1604757208" r:id="rId6"/>
         </w:object>
       </w:r>
     </w:p>

</xml_diff>